<commit_message>
module 3 unit 9 activities
</commit_message>
<xml_diff>
--- a/portfolio_pgdip/module3/ePortfolio/unit8-10/Peer response 1.docx
+++ b/portfolio_pgdip/module3/ePortfolio/unit8-10/Peer response 1.docx
@@ -4,31 +4,597 @@
   <w:body>
     <w:p>
       <w:pPr>
+        <w:spacing w:line="360" w:lineRule="auto"/>
         <w:jc w:val="center"/>
         <w:rPr>
+          <w:rFonts w:ascii="Mulish" w:hAnsi="Mulish"/>
           <w:b/>
         </w:rPr>
       </w:pPr>
       <w:r>
         <w:rPr>
+          <w:rFonts w:ascii="Mulish" w:hAnsi="Mulish"/>
           <w:b/>
         </w:rPr>
-        <w:t xml:space="preserve">Peer </w:t>
-      </w:r>
-      <w:commentRangeStart w:id="0"/>
-      <w:r>
-        <w:rPr>
+        <w:t xml:space="preserve">Peer response 1 – </w:t>
+      </w:r>
+      <w:r>
+        <w:rPr>
+          <w:rFonts w:ascii="Mulish" w:hAnsi="Mulish"/>
           <w:b/>
         </w:rPr>
-        <w:t>response</w:t>
-      </w:r>
-      <w:commentRangeEnd w:id="0"/>
-      <w:r>
-        <w:rPr>
-          <w:rStyle w:val="CommentReference"/>
-        </w:rPr>
-        <w:commentReference w:id="0"/>
-      </w:r>
+        <w:t>Martyna’s post</w:t>
+      </w:r>
+    </w:p>
+    <w:p>
+      <w:pPr>
+        <w:spacing w:line="360" w:lineRule="auto"/>
+        <w:jc w:val="both"/>
+        <w:rPr>
+          <w:rFonts w:ascii="Mulish" w:hAnsi="Mulish"/>
+        </w:rPr>
+      </w:pPr>
+      <w:r>
+        <w:rPr>
+          <w:rFonts w:ascii="Mulish" w:hAnsi="Mulish"/>
+        </w:rPr>
+        <w:t>In her initial post, Martyna outlined some possible applications of AI models capable of generating text, including examples within healthcare, communications, marketing, and sales. She also rightly points out some of the potential challenges and risks associated with widespread use of AI writers, such as producing potentially harmful content</w:t>
+      </w:r>
+      <w:r>
+        <w:rPr>
+          <w:rFonts w:ascii="Mulish" w:hAnsi="Mulish"/>
+        </w:rPr>
+        <w:t>, or biased</w:t>
+      </w:r>
+      <w:r>
+        <w:rPr>
+          <w:rFonts w:ascii="Mulish" w:hAnsi="Mulish"/>
+        </w:rPr>
+        <w:t xml:space="preserve"> </w:t>
+      </w:r>
+      <w:r>
+        <w:rPr>
+          <w:rFonts w:ascii="Mulish" w:hAnsi="Mulish"/>
+        </w:rPr>
+        <w:t xml:space="preserve">content </w:t>
+      </w:r>
+      <w:r>
+        <w:rPr>
+          <w:rFonts w:ascii="Mulish" w:hAnsi="Mulish"/>
+        </w:rPr>
+        <w:t xml:space="preserve">arising from inaccurate historical training data, </w:t>
+      </w:r>
+      <w:r>
+        <w:rPr>
+          <w:rFonts w:ascii="Mulish" w:hAnsi="Mulish"/>
+        </w:rPr>
+        <w:t>the potential replacing and eventually impacting vital skills such as writing and editing, and the reputation damage of AI-generated errors for companies using these systems.</w:t>
+      </w:r>
+    </w:p>
+    <w:p>
+      <w:pPr>
+        <w:spacing w:line="360" w:lineRule="auto"/>
+        <w:jc w:val="both"/>
+        <w:rPr>
+          <w:rFonts w:ascii="Mulish" w:hAnsi="Mulish"/>
+        </w:rPr>
+      </w:pPr>
+      <w:r>
+        <w:rPr>
+          <w:rFonts w:ascii="Mulish" w:hAnsi="Mulish"/>
+        </w:rPr>
+        <w:t xml:space="preserve">In order to prevent these risks and help ensure a net positive impact from adoption of AI writers, Martyna highlights the need for responsible development and implementation, underpinned by human oversight and appropriate testing. </w:t>
+      </w:r>
+      <w:r>
+        <w:rPr>
+          <w:rFonts w:ascii="Mulish" w:hAnsi="Mulish"/>
+        </w:rPr>
+        <w:t>To this, I would add the need for transparent and ethical development, and the importance of creating frameworks to ensure that companies developing AI models retain some accountability for potential harmful cont</w:t>
+      </w:r>
+      <w:r>
+        <w:rPr>
+          <w:rFonts w:ascii="Mulish" w:hAnsi="Mulish"/>
+        </w:rPr>
+        <w:t xml:space="preserve">ent produced by those models </w:t>
+      </w:r>
+      <w:r>
+        <w:rPr>
+          <w:rFonts w:ascii="Mulish" w:hAnsi="Mulish"/>
+        </w:rPr>
+        <w:fldChar w:fldCharType="begin"/>
+      </w:r>
+      <w:r>
+        <w:rPr>
+          <w:rFonts w:ascii="Mulish" w:hAnsi="Mulish"/>
+        </w:rPr>
+        <w:instrText xml:space="preserve"> ADDIN ZOTERO_ITEM CSL_CITATION {"citationID":"FvGQT6Gk","properties":{"formattedCitation":"(Hutson, 2021)","plainCitation":"(Hutson, 2021)","noteIndex":0},"citationItems":[{"id":20248,"uris":["http://zotero.org/users/5813034/items/9K8ZWQQR"],"itemData":{"id":20248,"type":"article-journal","container-title":"Nature","DOI":"10.1038/d41586-021-00530-0","ISSN":"0028-0836, 1476-4687","issue":"7848","journalAbbreviation":"Nature","language":"en","license":"https://www.springer.com/tdm","page":"22-25","source":"DOI.org (Crossref)","title":"Robo-writers: the rise and risks of language-generating AI","title-short":"Robo-writers","volume":"591","author":[{"family":"Hutson","given":"Matthew"}],"issued":{"date-parts":[["2021",3,4]]}}}],"schema":"https://github.com/citation-style-language/schema/raw/master/csl-citation.json"} </w:instrText>
+      </w:r>
+      <w:r>
+        <w:rPr>
+          <w:rFonts w:ascii="Mulish" w:hAnsi="Mulish"/>
+        </w:rPr>
+        <w:fldChar w:fldCharType="separate"/>
+      </w:r>
+      <w:r>
+        <w:rPr>
+          <w:rFonts w:ascii="Mulish" w:hAnsi="Mulish" w:cs="Calibri"/>
+        </w:rPr>
+        <w:t>(Hutson, 2021)</w:t>
+      </w:r>
+      <w:r>
+        <w:rPr>
+          <w:rFonts w:ascii="Mulish" w:hAnsi="Mulish"/>
+        </w:rPr>
+        <w:fldChar w:fldCharType="end"/>
+      </w:r>
+      <w:r>
+        <w:rPr>
+          <w:rFonts w:ascii="Mulish" w:hAnsi="Mulish"/>
+        </w:rPr>
+        <w:t>.</w:t>
+      </w:r>
+      <w:r>
+        <w:rPr>
+          <w:rFonts w:ascii="Mulish" w:hAnsi="Mulish"/>
+        </w:rPr>
+        <w:t xml:space="preserve"> For example,</w:t>
+      </w:r>
+      <w:r>
+        <w:rPr>
+          <w:rFonts w:ascii="Mulish" w:hAnsi="Mulish"/>
+        </w:rPr>
+        <w:t xml:space="preserve"> Anthropic has </w:t>
+      </w:r>
+      <w:r>
+        <w:rPr>
+          <w:rFonts w:ascii="Mulish" w:hAnsi="Mulish"/>
+        </w:rPr>
+        <w:t xml:space="preserve">explicitly </w:t>
+      </w:r>
+      <w:r>
+        <w:rPr>
+          <w:rFonts w:ascii="Mulish" w:hAnsi="Mulish"/>
+        </w:rPr>
+        <w:t>made its goal to “to ensure transformative AI helps people and society flourish</w:t>
+      </w:r>
+      <w:r>
+        <w:rPr>
+          <w:rFonts w:ascii="Mulish" w:hAnsi="Mulish"/>
+        </w:rPr>
+        <w:t xml:space="preserve">” </w:t>
+      </w:r>
+      <w:r>
+        <w:rPr>
+          <w:rFonts w:ascii="Mulish" w:hAnsi="Mulish"/>
+        </w:rPr>
+        <w:fldChar w:fldCharType="begin"/>
+      </w:r>
+      <w:r>
+        <w:rPr>
+          <w:rFonts w:ascii="Mulish" w:hAnsi="Mulish"/>
+        </w:rPr>
+        <w:instrText xml:space="preserve"> ADDIN ZOTERO_ITEM CSL_CITATION {"citationID":"XCIcyVGP","properties":{"formattedCitation":"(Perrigo, 2024)","plainCitation":"(Perrigo, 2024)","noteIndex":0},"citationItems":[{"id":20323,"uris":["http://zotero.org/users/5813034/items/T7PZTTM7"],"itemData":{"id":20323,"type":"article-magazine","container-title":"Time Magazine","title":"Inside Anthropic, the AI Company Betting That Safety Can Be a Winning Strategy","URL":"https://time.com/6980000/anthropic/","author":[{"family":"Perrigo","given":"Bill"}],"accessed":{"date-parts":[["2024",12,21]]},"issued":{"date-parts":[["2024",5,30]]}}}],"schema":"https://github.com/citation-style-language/schema/raw/master/csl-citation.json"} </w:instrText>
+      </w:r>
+      <w:r>
+        <w:rPr>
+          <w:rFonts w:ascii="Mulish" w:hAnsi="Mulish"/>
+        </w:rPr>
+        <w:fldChar w:fldCharType="separate"/>
+      </w:r>
+      <w:r>
+        <w:rPr>
+          <w:rFonts w:ascii="Mulish" w:hAnsi="Mulish" w:cs="Calibri"/>
+        </w:rPr>
+        <w:t>(Perrigo, 2024)</w:t>
+      </w:r>
+      <w:r>
+        <w:rPr>
+          <w:rFonts w:ascii="Mulish" w:hAnsi="Mulish"/>
+        </w:rPr>
+        <w:fldChar w:fldCharType="end"/>
+      </w:r>
+      <w:r>
+        <w:rPr>
+          <w:rFonts w:ascii="Mulish" w:hAnsi="Mulish"/>
+        </w:rPr>
+        <w:t>.</w:t>
+      </w:r>
+      <w:r>
+        <w:rPr>
+          <w:rFonts w:ascii="Mulish" w:hAnsi="Mulish"/>
+        </w:rPr>
+        <w:t xml:space="preserve"> This ethos is embodied in its </w:t>
+      </w:r>
+      <w:r>
+        <w:rPr>
+          <w:rFonts w:ascii="Mulish" w:hAnsi="Mulish"/>
+        </w:rPr>
+        <w:t>Claude model</w:t>
+      </w:r>
+      <w:r>
+        <w:rPr>
+          <w:rFonts w:ascii="Mulish" w:hAnsi="Mulish"/>
+        </w:rPr>
+        <w:t>,</w:t>
+      </w:r>
+      <w:r>
+        <w:rPr>
+          <w:rFonts w:ascii="Mulish" w:hAnsi="Mulish"/>
+        </w:rPr>
+        <w:t xml:space="preserve"> developed based on a strong moral and ethical imperative outlined in its Constitution</w:t>
+      </w:r>
+      <w:r>
+        <w:rPr>
+          <w:rFonts w:ascii="Mulish" w:hAnsi="Mulish"/>
+        </w:rPr>
+        <w:t>,</w:t>
+      </w:r>
+      <w:bookmarkStart w:id="0" w:name="_GoBack"/>
+      <w:bookmarkEnd w:id="0"/>
+      <w:r>
+        <w:rPr>
+          <w:rFonts w:ascii="Mulish" w:hAnsi="Mulish"/>
+        </w:rPr>
+        <w:t xml:space="preserve"> which follows the principles of the Universal Declaration of Human Rights</w:t>
+      </w:r>
+      <w:r>
+        <w:rPr>
+          <w:rFonts w:ascii="Mulish" w:hAnsi="Mulish"/>
+        </w:rPr>
+        <w:t xml:space="preserve"> </w:t>
+      </w:r>
+      <w:r>
+        <w:rPr>
+          <w:rFonts w:ascii="Mulish" w:hAnsi="Mulish"/>
+        </w:rPr>
+        <w:fldChar w:fldCharType="begin"/>
+      </w:r>
+      <w:r>
+        <w:rPr>
+          <w:rFonts w:ascii="Mulish" w:hAnsi="Mulish"/>
+        </w:rPr>
+        <w:instrText xml:space="preserve"> ADDIN ZOTERO_ITEM CSL_CITATION {"citationID":"0eDhKBfw","properties":{"formattedCitation":"(Anthropic, 2023)","plainCitation":"(Anthropic, 2023)","noteIndex":0},"citationItems":[{"id":20324,"uris":["http://zotero.org/users/5813034/items/LK8HR82H"],"itemData":{"id":20324,"type":"webpage","title":"Claude’s Constitution","URL":"https://www.anthropic.com/news/claudes-constitution","author":[{"family":"Anthropic","given":""}],"issued":{"date-parts":[["2023",5,9]]}}}],"schema":"https://github.com/citation-style-language/schema/raw/master/csl-citation.json"} </w:instrText>
+      </w:r>
+      <w:r>
+        <w:rPr>
+          <w:rFonts w:ascii="Mulish" w:hAnsi="Mulish"/>
+        </w:rPr>
+        <w:fldChar w:fldCharType="separate"/>
+      </w:r>
+      <w:r>
+        <w:rPr>
+          <w:rFonts w:ascii="Mulish" w:hAnsi="Mulish" w:cs="Calibri"/>
+        </w:rPr>
+        <w:t>(Anthropic, 2023)</w:t>
+      </w:r>
+      <w:r>
+        <w:rPr>
+          <w:rFonts w:ascii="Mulish" w:hAnsi="Mulish"/>
+        </w:rPr>
+        <w:fldChar w:fldCharType="end"/>
+      </w:r>
+      <w:r>
+        <w:rPr>
+          <w:rFonts w:ascii="Mulish" w:hAnsi="Mulish"/>
+        </w:rPr>
+        <w:t>.</w:t>
+      </w:r>
+      <w:r>
+        <w:rPr>
+          <w:rFonts w:ascii="Mulish" w:hAnsi="Mulish"/>
+        </w:rPr>
+        <w:t xml:space="preserve"> This however does not mean the model is open-source, allowing the company to retain full ownership </w:t>
+      </w:r>
+      <w:r>
+        <w:rPr>
+          <w:rFonts w:ascii="Mulish" w:hAnsi="Mulish"/>
+        </w:rPr>
+        <w:t xml:space="preserve">over its product and benefiting financially from it. </w:t>
+      </w:r>
+      <w:r>
+        <w:rPr>
+          <w:rFonts w:ascii="Mulish" w:hAnsi="Mulish"/>
+        </w:rPr>
+        <w:t>The</w:t>
+      </w:r>
+      <w:r>
+        <w:rPr>
+          <w:rFonts w:ascii="Mulish" w:hAnsi="Mulish"/>
+        </w:rPr>
+        <w:t xml:space="preserve"> focus on ethical and responsible development may indeed prove an advantage, as it helps build user trust</w:t>
+      </w:r>
+      <w:r>
+        <w:rPr>
+          <w:rFonts w:ascii="Mulish" w:hAnsi="Mulish"/>
+        </w:rPr>
+        <w:t>,</w:t>
+      </w:r>
+      <w:r>
+        <w:rPr>
+          <w:rFonts w:ascii="Mulish" w:hAnsi="Mulish"/>
+        </w:rPr>
+        <w:t xml:space="preserve"> </w:t>
+      </w:r>
+      <w:r>
+        <w:rPr>
+          <w:rFonts w:ascii="Mulish" w:hAnsi="Mulish"/>
+        </w:rPr>
+        <w:t>facilitates accountability, and leads to wider adoption</w:t>
+      </w:r>
+      <w:r>
+        <w:rPr>
+          <w:rFonts w:ascii="Mulish" w:hAnsi="Mulish"/>
+        </w:rPr>
+        <w:t>. At the same time, it may not only not hinder but also improve the f</w:t>
+      </w:r>
+      <w:r>
+        <w:rPr>
+          <w:rFonts w:ascii="Mulish" w:hAnsi="Mulish"/>
+        </w:rPr>
+        <w:t xml:space="preserve">inal model performance, even in purely financial </w:t>
+      </w:r>
+      <w:r>
+        <w:rPr>
+          <w:rFonts w:ascii="Mulish" w:hAnsi="Mulish"/>
+        </w:rPr>
+        <w:t xml:space="preserve">modelling  use-cases </w:t>
+      </w:r>
+      <w:r>
+        <w:rPr>
+          <w:rFonts w:ascii="Mulish" w:hAnsi="Mulish"/>
+        </w:rPr>
+        <w:fldChar w:fldCharType="begin"/>
+      </w:r>
+      <w:r>
+        <w:rPr>
+          <w:rFonts w:ascii="Mulish" w:hAnsi="Mulish"/>
+        </w:rPr>
+        <w:instrText xml:space="preserve"> ADDIN ZOTERO_ITEM CSL_CITATION {"citationID":"rocbi8NW","properties":{"formattedCitation":"(Starks, 2024)","plainCitation":"(Starks, 2024)","noteIndex":0},"citationItems":[{"id":20325,"uris":["http://zotero.org/users/5813034/items/YPT7J3CS"],"itemData":{"id":20325,"type":"webpage","title":"Anthropic Dominates OpenAI: A Side-by-Side Comparison of Claude 3.5 Sonnet and GPT-4o","URL":"https://plainenglish.io/blog/anthropic-dominates-openai-a-side-by-side-comparison-of-claude-3-5-sonnet-and-gpt-4o","author":[{"family":"Starks","given":"Austin"}],"accessed":{"date-parts":[["2024",12,21]]},"issued":{"date-parts":[["2024",6,26]]}}}],"schema":"https://github.com/citation-style-language/schema/raw/master/csl-citation.json"} </w:instrText>
+      </w:r>
+      <w:r>
+        <w:rPr>
+          <w:rFonts w:ascii="Mulish" w:hAnsi="Mulish"/>
+        </w:rPr>
+        <w:fldChar w:fldCharType="separate"/>
+      </w:r>
+      <w:r>
+        <w:rPr>
+          <w:rFonts w:ascii="Mulish" w:hAnsi="Mulish" w:cs="Calibri"/>
+        </w:rPr>
+        <w:t>(Starks, 2024)</w:t>
+      </w:r>
+      <w:r>
+        <w:rPr>
+          <w:rFonts w:ascii="Mulish" w:hAnsi="Mulish"/>
+        </w:rPr>
+        <w:fldChar w:fldCharType="end"/>
+      </w:r>
+      <w:r>
+        <w:rPr>
+          <w:rFonts w:ascii="Mulish" w:hAnsi="Mulish"/>
+        </w:rPr>
+        <w:t>.</w:t>
+      </w:r>
+    </w:p>
+    <w:p>
+      <w:pPr>
+        <w:spacing w:line="360" w:lineRule="auto"/>
+        <w:jc w:val="both"/>
+        <w:rPr>
+          <w:rFonts w:ascii="Mulish" w:hAnsi="Mulish"/>
+        </w:rPr>
+      </w:pPr>
+    </w:p>
+    <w:p>
+      <w:pPr>
+        <w:spacing w:line="360" w:lineRule="auto"/>
+        <w:jc w:val="both"/>
+        <w:rPr>
+          <w:rFonts w:ascii="Mulish" w:hAnsi="Mulish"/>
+          <w:b/>
+        </w:rPr>
+      </w:pPr>
+      <w:r>
+        <w:rPr>
+          <w:rFonts w:ascii="Mulish" w:hAnsi="Mulish"/>
+          <w:b/>
+        </w:rPr>
+        <w:t>References</w:t>
+      </w:r>
+    </w:p>
+    <w:p>
+      <w:pPr>
+        <w:pStyle w:val="Bibliography"/>
+        <w:spacing w:line="360" w:lineRule="auto"/>
+        <w:rPr>
+          <w:rFonts w:ascii="Mulish" w:hAnsi="Mulish" w:cs="Arial"/>
+          <w:sz w:val="24"/>
+        </w:rPr>
+      </w:pPr>
+      <w:r>
+        <w:rPr>
+          <w:rFonts w:ascii="Mulish" w:hAnsi="Mulish" w:cs="Arial"/>
+          <w:color w:val="4C5A73"/>
+        </w:rPr>
+        <w:fldChar w:fldCharType="begin"/>
+      </w:r>
+      <w:r>
+        <w:rPr>
+          <w:rFonts w:ascii="Mulish" w:hAnsi="Mulish" w:cs="Arial"/>
+          <w:color w:val="4C5A73"/>
+        </w:rPr>
+        <w:instrText xml:space="preserve"> ADDIN ZOTERO_BIBL {"uncited":[],"omitted":[],"custom":[]} CSL_BIBLIOGRAPHY </w:instrText>
+      </w:r>
+      <w:r>
+        <w:rPr>
+          <w:rFonts w:ascii="Mulish" w:hAnsi="Mulish" w:cs="Arial"/>
+          <w:color w:val="4C5A73"/>
+        </w:rPr>
+        <w:fldChar w:fldCharType="separate"/>
+      </w:r>
+      <w:r>
+        <w:rPr>
+          <w:rFonts w:ascii="Mulish" w:hAnsi="Mulish" w:cs="Arial"/>
+          <w:sz w:val="24"/>
+        </w:rPr>
+        <w:t xml:space="preserve">Anthropic (2023) </w:t>
+      </w:r>
+      <w:r>
+        <w:rPr>
+          <w:rFonts w:ascii="Mulish" w:hAnsi="Mulish" w:cs="Arial"/>
+          <w:i/>
+          <w:iCs/>
+          <w:sz w:val="24"/>
+        </w:rPr>
+        <w:t>Claude’s Constitution</w:t>
+      </w:r>
+      <w:r>
+        <w:rPr>
+          <w:rFonts w:ascii="Mulish" w:hAnsi="Mulish" w:cs="Arial"/>
+          <w:sz w:val="24"/>
+        </w:rPr>
+        <w:t>. Available from: https://www.anthropic.com/news/claudes-constitution.</w:t>
+      </w:r>
+    </w:p>
+    <w:p>
+      <w:pPr>
+        <w:pStyle w:val="Bibliography"/>
+        <w:spacing w:line="360" w:lineRule="auto"/>
+        <w:rPr>
+          <w:rFonts w:ascii="Mulish" w:hAnsi="Mulish" w:cs="Arial"/>
+          <w:sz w:val="24"/>
+        </w:rPr>
+      </w:pPr>
+      <w:r>
+        <w:rPr>
+          <w:rFonts w:ascii="Mulish" w:hAnsi="Mulish" w:cs="Arial"/>
+          <w:sz w:val="24"/>
+        </w:rPr>
+        <w:t xml:space="preserve">Hutson, M. (2021) ‘Robo-writers: the rise and risks of language-generating AI’, </w:t>
+      </w:r>
+      <w:r>
+        <w:rPr>
+          <w:rFonts w:ascii="Mulish" w:hAnsi="Mulish" w:cs="Arial"/>
+          <w:i/>
+          <w:iCs/>
+          <w:sz w:val="24"/>
+        </w:rPr>
+        <w:t>Nature</w:t>
+      </w:r>
+      <w:r>
+        <w:rPr>
+          <w:rFonts w:ascii="Mulish" w:hAnsi="Mulish" w:cs="Arial"/>
+          <w:sz w:val="24"/>
+        </w:rPr>
+        <w:t>, 591(7848), pp. 22–25. Available from: https://doi.org/10.1038/d41586-021-00530-0.</w:t>
+      </w:r>
+    </w:p>
+    <w:p>
+      <w:pPr>
+        <w:pStyle w:val="Bibliography"/>
+        <w:spacing w:line="360" w:lineRule="auto"/>
+        <w:rPr>
+          <w:rFonts w:ascii="Mulish" w:hAnsi="Mulish" w:cs="Arial"/>
+          <w:sz w:val="24"/>
+        </w:rPr>
+      </w:pPr>
+      <w:r>
+        <w:rPr>
+          <w:rFonts w:ascii="Mulish" w:hAnsi="Mulish" w:cs="Arial"/>
+          <w:sz w:val="24"/>
+        </w:rPr>
+        <w:lastRenderedPageBreak/>
+        <w:t xml:space="preserve">Perrigo, B. (2024) ‘Inside Anthropic, the AI Company Betting That Safety Can Be a Winning Strategy’, </w:t>
+      </w:r>
+      <w:r>
+        <w:rPr>
+          <w:rFonts w:ascii="Mulish" w:hAnsi="Mulish" w:cs="Arial"/>
+          <w:i/>
+          <w:iCs/>
+          <w:sz w:val="24"/>
+        </w:rPr>
+        <w:t>Time Magazine</w:t>
+      </w:r>
+      <w:r>
+        <w:rPr>
+          <w:rFonts w:ascii="Mulish" w:hAnsi="Mulish" w:cs="Arial"/>
+          <w:sz w:val="24"/>
+        </w:rPr>
+        <w:t>, 30 May. Available from: https://time.com/6980000/anthropic/ (Accessed: 21 December 2024).</w:t>
+      </w:r>
+    </w:p>
+    <w:p>
+      <w:pPr>
+        <w:pStyle w:val="Bibliography"/>
+        <w:spacing w:line="360" w:lineRule="auto"/>
+        <w:rPr>
+          <w:rFonts w:ascii="Mulish" w:hAnsi="Mulish" w:cs="Arial"/>
+          <w:sz w:val="24"/>
+        </w:rPr>
+      </w:pPr>
+      <w:r>
+        <w:rPr>
+          <w:rFonts w:ascii="Mulish" w:hAnsi="Mulish" w:cs="Arial"/>
+          <w:sz w:val="24"/>
+        </w:rPr>
+        <w:t xml:space="preserve">Starks, A. (2024) </w:t>
+      </w:r>
+      <w:r>
+        <w:rPr>
+          <w:rFonts w:ascii="Mulish" w:hAnsi="Mulish" w:cs="Arial"/>
+          <w:i/>
+          <w:iCs/>
+          <w:sz w:val="24"/>
+        </w:rPr>
+        <w:t>Anthropic Dominates OpenAI: A Side-by-Side Comparison of Claude 3.5 Sonnet and GPT-4o</w:t>
+      </w:r>
+      <w:r>
+        <w:rPr>
+          <w:rFonts w:ascii="Mulish" w:hAnsi="Mulish" w:cs="Arial"/>
+          <w:sz w:val="24"/>
+        </w:rPr>
+        <w:t>. Available from: https://plainenglish.io/blog/anthropic-dominates-openai-a-side-by-side-comparison-of-claude-3-5-sonnet-and-gpt-4o (Accessed: 21 December 2024).</w:t>
+      </w:r>
+    </w:p>
+    <w:p>
+      <w:pPr>
+        <w:pStyle w:val="NormalWeb"/>
+        <w:shd w:val="clear" w:color="auto" w:fill="FFFFFF"/>
+        <w:spacing w:before="0" w:beforeAutospacing="0" w:line="360" w:lineRule="auto"/>
+        <w:rPr>
+          <w:rFonts w:ascii="Mulish" w:hAnsi="Mulish" w:cs="Arial"/>
+          <w:color w:val="4C5A73"/>
+        </w:rPr>
+      </w:pPr>
+      <w:r>
+        <w:rPr>
+          <w:rFonts w:ascii="Mulish" w:hAnsi="Mulish" w:cs="Arial"/>
+          <w:color w:val="4C5A73"/>
+        </w:rPr>
+        <w:fldChar w:fldCharType="end"/>
+      </w:r>
+      <w:r>
+        <w:rPr>
+          <w:rFonts w:ascii="Mulish" w:hAnsi="Mulish" w:cs="Arial"/>
+          <w:color w:val="4C5A73"/>
+        </w:rPr>
+        <w:br/>
+      </w:r>
+      <w:r>
+        <w:rPr>
+          <w:rFonts w:ascii="Mulish" w:hAnsi="Mulish" w:cs="Arial"/>
+          <w:color w:val="4C5A73"/>
+        </w:rPr>
+        <w:br/>
+      </w:r>
+    </w:p>
+    <w:p>
+      <w:pPr>
+        <w:spacing w:line="360" w:lineRule="auto"/>
+        <w:rPr>
+          <w:rFonts w:ascii="Mulish" w:hAnsi="Mulish"/>
+        </w:rPr>
+      </w:pPr>
     </w:p>
     <w:sectPr>
       <w:pgSz w:w="11906" w:h="16838"/>
@@ -38,315 +604,6 @@
     </w:sectPr>
   </w:body>
 </w:document>
-</file>
-
-<file path=word/comments.xml><?xml version="1.0" encoding="utf-8"?>
-<w:comments xmlns:wpc="http://schemas.microsoft.com/office/word/2010/wordprocessingCanvas" xmlns:cx="http://schemas.microsoft.com/office/drawing/2014/chartex" xmlns:cx1="http://schemas.microsoft.com/office/drawing/2015/9/8/chartex" xmlns:mc="http://schemas.openxmlformats.org/markup-compatibility/2006" xmlns:o="urn:schemas-microsoft-com:office:office" xmlns:r="http://schemas.openxmlformats.org/officeDocument/2006/relationships" xmlns:m="http://schemas.openxmlformats.org/officeDocument/2006/math" xmlns:v="urn:schemas-microsoft-com:vml" xmlns:wp14="http://schemas.microsoft.com/office/word/2010/wordprocessingDrawing" xmlns:wp="http://schemas.openxmlformats.org/drawingml/2006/wordprocessingDrawing" xmlns:w10="urn:schemas-microsoft-com:office:word" xmlns:w="http://schemas.openxmlformats.org/wordprocessingml/2006/main" xmlns:w14="http://schemas.microsoft.com/office/word/2010/wordml" xmlns:w15="http://schemas.microsoft.com/office/word/2012/wordml" xmlns:w16se="http://schemas.microsoft.com/office/word/2015/wordml/symex" xmlns:wpg="http://schemas.microsoft.com/office/word/2010/wordprocessingGroup" xmlns:wpi="http://schemas.microsoft.com/office/word/2010/wordprocessingInk" xmlns:wne="http://schemas.microsoft.com/office/word/2006/wordml" xmlns:wps="http://schemas.microsoft.com/office/word/2010/wordprocessingShape" mc:Ignorable="w14 w15 w16se wp14">
-  <w:comment w:id="0" w:author="Guilherme Pessoa-Amorim" w:date="2024-10-22T22:26:00Z" w:initials="GP">
-    <w:p>
-      <w:pPr>
-        <w:numPr>
-          <w:ilvl w:val="0"/>
-          <w:numId w:val="1"/>
-        </w:numPr>
-        <w:shd w:val="clear" w:color="auto" w:fill="FFFFFF"/>
-        <w:spacing w:before="100" w:beforeAutospacing="1" w:after="100" w:afterAutospacing="1" w:line="240" w:lineRule="auto"/>
-        <w:rPr>
-          <w:rFonts w:ascii="Arial" w:eastAsia="Times New Roman" w:hAnsi="Arial" w:cs="Arial"/>
-          <w:color w:val="4C5A73"/>
-          <w:sz w:val="24"/>
-          <w:szCs w:val="24"/>
-          <w:lang w:eastAsia="en-GB"/>
-        </w:rPr>
-      </w:pPr>
-      <w:r>
-        <w:rPr>
-          <w:rStyle w:val="Strong"/>
-        </w:rPr>
-        <w:annotationRef/>
-      </w:r>
-      <w:r>
-        <w:rPr>
-          <w:rFonts w:ascii="Arial" w:eastAsia="Times New Roman" w:hAnsi="Arial" w:cs="Arial"/>
-          <w:color w:val="4C5A73"/>
-          <w:sz w:val="24"/>
-          <w:szCs w:val="24"/>
-          <w:lang w:eastAsia="en-GB"/>
-        </w:rPr>
-        <w:t>You will then respond to </w:t>
-      </w:r>
-      <w:r>
-        <w:rPr>
-          <w:rFonts w:ascii="Arial" w:eastAsia="Times New Roman" w:hAnsi="Arial" w:cs="Arial"/>
-          <w:b/>
-          <w:bCs/>
-          <w:color w:val="4C5A73"/>
-          <w:sz w:val="24"/>
-          <w:szCs w:val="24"/>
-          <w:lang w:eastAsia="en-GB"/>
-        </w:rPr>
-        <w:t>at least 2 of your peers' posts </w:t>
-      </w:r>
-      <w:r>
-        <w:rPr>
-          <w:rFonts w:ascii="Arial" w:eastAsia="Times New Roman" w:hAnsi="Arial" w:cs="Arial"/>
-          <w:color w:val="4C5A73"/>
-          <w:sz w:val="24"/>
-          <w:szCs w:val="24"/>
-          <w:lang w:eastAsia="en-GB"/>
-        </w:rPr>
-        <w:t>in unit 2 (each labelled as '</w:t>
-      </w:r>
-      <w:r>
-        <w:rPr>
-          <w:rFonts w:ascii="Arial" w:eastAsia="Times New Roman" w:hAnsi="Arial" w:cs="Arial"/>
-          <w:b/>
-          <w:bCs/>
-          <w:color w:val="4C5A73"/>
-          <w:sz w:val="24"/>
-          <w:szCs w:val="24"/>
-          <w:lang w:eastAsia="en-GB"/>
-        </w:rPr>
-        <w:t>Peer Response</w:t>
-      </w:r>
-      <w:r>
-        <w:rPr>
-          <w:rFonts w:ascii="Arial" w:eastAsia="Times New Roman" w:hAnsi="Arial" w:cs="Arial"/>
-          <w:color w:val="4C5A73"/>
-          <w:sz w:val="24"/>
-          <w:szCs w:val="24"/>
-          <w:lang w:eastAsia="en-GB"/>
-        </w:rPr>
-        <w:t>').  To guide your responses, look at the guidelines for the peer review process on the </w:t>
-      </w:r>
-      <w:hyperlink r:id="rId1" w:tgtFrame="_blank" w:history="1">
-        <w:r>
-          <w:rPr>
-            <w:rFonts w:ascii="Arial" w:eastAsia="Times New Roman" w:hAnsi="Arial" w:cs="Arial"/>
-            <w:b/>
-            <w:bCs/>
-            <w:color w:val="622567"/>
-            <w:sz w:val="24"/>
-            <w:szCs w:val="24"/>
-            <w:u w:val="single"/>
-            <w:lang w:eastAsia="en-GB"/>
-          </w:rPr>
-          <w:t>Department’s homepage</w:t>
-        </w:r>
-      </w:hyperlink>
-      <w:r>
-        <w:rPr>
-          <w:rFonts w:ascii="Arial" w:eastAsia="Times New Roman" w:hAnsi="Arial" w:cs="Arial"/>
-          <w:color w:val="4C5A73"/>
-          <w:sz w:val="24"/>
-          <w:szCs w:val="24"/>
-          <w:lang w:eastAsia="en-GB"/>
-        </w:rPr>
-        <w:t>. Focus on the possible measures that could have been put in place in order to prevent the incidents highlighted by your peers.  Please try to limit your response posts to </w:t>
-      </w:r>
-      <w:r>
-        <w:rPr>
-          <w:rFonts w:ascii="Arial" w:eastAsia="Times New Roman" w:hAnsi="Arial" w:cs="Arial"/>
-          <w:b/>
-          <w:bCs/>
-          <w:color w:val="4C5A73"/>
-          <w:sz w:val="24"/>
-          <w:szCs w:val="24"/>
-          <w:lang w:eastAsia="en-GB"/>
-        </w:rPr>
-        <w:t>200-300 words maximum</w:t>
-      </w:r>
-      <w:r>
-        <w:rPr>
-          <w:rFonts w:ascii="Arial" w:eastAsia="Times New Roman" w:hAnsi="Arial" w:cs="Arial"/>
-          <w:color w:val="4C5A73"/>
-          <w:sz w:val="24"/>
-          <w:szCs w:val="24"/>
-          <w:lang w:eastAsia="en-GB"/>
-        </w:rPr>
-        <w:t>, so that others may be encouraged to reflect on, and respond to your ideas. </w:t>
-      </w:r>
-    </w:p>
-    <w:p>
-      <w:pPr>
-        <w:pStyle w:val="CommentText"/>
-      </w:pPr>
-      <w:bookmarkStart w:id="1" w:name="_GoBack"/>
-      <w:bookmarkEnd w:id="1"/>
-    </w:p>
-  </w:comment>
-</w:comments>
-</file>
-
-<file path=word/commentsExtended.xml><?xml version="1.0" encoding="utf-8"?>
-<w15:commentsEx xmlns:wpc="http://schemas.microsoft.com/office/word/2010/wordprocessingCanvas" xmlns:cx="http://schemas.microsoft.com/office/drawing/2014/chartex" xmlns:cx1="http://schemas.microsoft.com/office/drawing/2015/9/8/chartex" xmlns:mc="http://schemas.openxmlformats.org/markup-compatibility/2006" xmlns:o="urn:schemas-microsoft-com:office:office" xmlns:r="http://schemas.openxmlformats.org/officeDocument/2006/relationships" xmlns:m="http://schemas.openxmlformats.org/officeDocument/2006/math" xmlns:v="urn:schemas-microsoft-com:vml" xmlns:wp14="http://schemas.microsoft.com/office/word/2010/wordprocessingDrawing" xmlns:wp="http://schemas.openxmlformats.org/drawingml/2006/wordprocessingDrawing" xmlns:w10="urn:schemas-microsoft-com:office:word" xmlns:w="http://schemas.openxmlformats.org/wordprocessingml/2006/main" xmlns:w14="http://schemas.microsoft.com/office/word/2010/wordml" xmlns:w15="http://schemas.microsoft.com/office/word/2012/wordml" xmlns:w16se="http://schemas.microsoft.com/office/word/2015/wordml/symex" xmlns:wpg="http://schemas.microsoft.com/office/word/2010/wordprocessingGroup" xmlns:wpi="http://schemas.microsoft.com/office/word/2010/wordprocessingInk" xmlns:wne="http://schemas.microsoft.com/office/word/2006/wordml" xmlns:wps="http://schemas.microsoft.com/office/word/2010/wordprocessingShape" mc:Ignorable="w14 w15 w16se wp14">
-  <w15:commentEx w15:paraId="6C5C649C" w15:done="0"/>
-</w15:commentsEx>
-</file>
-
-<file path=word/numbering.xml><?xml version="1.0" encoding="utf-8"?>
-<w:numbering xmlns:wpc="http://schemas.microsoft.com/office/word/2010/wordprocessingCanvas" xmlns:cx="http://schemas.microsoft.com/office/drawing/2014/chartex" xmlns:cx1="http://schemas.microsoft.com/office/drawing/2015/9/8/chartex" xmlns:mc="http://schemas.openxmlformats.org/markup-compatibility/2006" xmlns:o="urn:schemas-microsoft-com:office:office" xmlns:r="http://schemas.openxmlformats.org/officeDocument/2006/relationships" xmlns:m="http://schemas.openxmlformats.org/officeDocument/2006/math" xmlns:v="urn:schemas-microsoft-com:vml" xmlns:wp14="http://schemas.microsoft.com/office/word/2010/wordprocessingDrawing" xmlns:wp="http://schemas.openxmlformats.org/drawingml/2006/wordprocessingDrawing" xmlns:w10="urn:schemas-microsoft-com:office:word" xmlns:w="http://schemas.openxmlformats.org/wordprocessingml/2006/main" xmlns:w14="http://schemas.microsoft.com/office/word/2010/wordml" xmlns:w15="http://schemas.microsoft.com/office/word/2012/wordml" xmlns:w16se="http://schemas.microsoft.com/office/word/2015/wordml/symex" xmlns:wpg="http://schemas.microsoft.com/office/word/2010/wordprocessingGroup" xmlns:wpi="http://schemas.microsoft.com/office/word/2010/wordprocessingInk" xmlns:wne="http://schemas.microsoft.com/office/word/2006/wordml" xmlns:wps="http://schemas.microsoft.com/office/word/2010/wordprocessingShape" mc:Ignorable="w14 w15 w16se wp14">
-  <w:abstractNum w:abstractNumId="0" w15:restartNumberingAfterBreak="0">
-    <w:nsid w:val="34154AB5"/>
-    <w:multiLevelType w:val="multilevel"/>
-    <w:tmpl w:val="8C4CAA82"/>
-    <w:lvl w:ilvl="0">
-      <w:start w:val="1"/>
-      <w:numFmt w:val="bullet"/>
-      <w:lvlText w:val=""/>
-      <w:lvlJc w:val="left"/>
-      <w:pPr>
-        <w:tabs>
-          <w:tab w:val="num" w:pos="720"/>
-        </w:tabs>
-        <w:ind w:left="720" w:hanging="360"/>
-      </w:pPr>
-      <w:rPr>
-        <w:rFonts w:ascii="Wingdings" w:hAnsi="Wingdings" w:hint="default"/>
-        <w:sz w:val="20"/>
-      </w:rPr>
-    </w:lvl>
-    <w:lvl w:ilvl="1" w:tentative="1">
-      <w:start w:val="1"/>
-      <w:numFmt w:val="bullet"/>
-      <w:lvlText w:val=""/>
-      <w:lvlJc w:val="left"/>
-      <w:pPr>
-        <w:tabs>
-          <w:tab w:val="num" w:pos="1440"/>
-        </w:tabs>
-        <w:ind w:left="1440" w:hanging="360"/>
-      </w:pPr>
-      <w:rPr>
-        <w:rFonts w:ascii="Wingdings" w:hAnsi="Wingdings" w:hint="default"/>
-        <w:sz w:val="20"/>
-      </w:rPr>
-    </w:lvl>
-    <w:lvl w:ilvl="2" w:tentative="1">
-      <w:start w:val="1"/>
-      <w:numFmt w:val="bullet"/>
-      <w:lvlText w:val=""/>
-      <w:lvlJc w:val="left"/>
-      <w:pPr>
-        <w:tabs>
-          <w:tab w:val="num" w:pos="2160"/>
-        </w:tabs>
-        <w:ind w:left="2160" w:hanging="360"/>
-      </w:pPr>
-      <w:rPr>
-        <w:rFonts w:ascii="Wingdings" w:hAnsi="Wingdings" w:hint="default"/>
-        <w:sz w:val="20"/>
-      </w:rPr>
-    </w:lvl>
-    <w:lvl w:ilvl="3" w:tentative="1">
-      <w:start w:val="1"/>
-      <w:numFmt w:val="bullet"/>
-      <w:lvlText w:val=""/>
-      <w:lvlJc w:val="left"/>
-      <w:pPr>
-        <w:tabs>
-          <w:tab w:val="num" w:pos="2880"/>
-        </w:tabs>
-        <w:ind w:left="2880" w:hanging="360"/>
-      </w:pPr>
-      <w:rPr>
-        <w:rFonts w:ascii="Wingdings" w:hAnsi="Wingdings" w:hint="default"/>
-        <w:sz w:val="20"/>
-      </w:rPr>
-    </w:lvl>
-    <w:lvl w:ilvl="4" w:tentative="1">
-      <w:start w:val="1"/>
-      <w:numFmt w:val="bullet"/>
-      <w:lvlText w:val=""/>
-      <w:lvlJc w:val="left"/>
-      <w:pPr>
-        <w:tabs>
-          <w:tab w:val="num" w:pos="3600"/>
-        </w:tabs>
-        <w:ind w:left="3600" w:hanging="360"/>
-      </w:pPr>
-      <w:rPr>
-        <w:rFonts w:ascii="Wingdings" w:hAnsi="Wingdings" w:hint="default"/>
-        <w:sz w:val="20"/>
-      </w:rPr>
-    </w:lvl>
-    <w:lvl w:ilvl="5" w:tentative="1">
-      <w:start w:val="1"/>
-      <w:numFmt w:val="bullet"/>
-      <w:lvlText w:val=""/>
-      <w:lvlJc w:val="left"/>
-      <w:pPr>
-        <w:tabs>
-          <w:tab w:val="num" w:pos="4320"/>
-        </w:tabs>
-        <w:ind w:left="4320" w:hanging="360"/>
-      </w:pPr>
-      <w:rPr>
-        <w:rFonts w:ascii="Wingdings" w:hAnsi="Wingdings" w:hint="default"/>
-        <w:sz w:val="20"/>
-      </w:rPr>
-    </w:lvl>
-    <w:lvl w:ilvl="6" w:tentative="1">
-      <w:start w:val="1"/>
-      <w:numFmt w:val="bullet"/>
-      <w:lvlText w:val=""/>
-      <w:lvlJc w:val="left"/>
-      <w:pPr>
-        <w:tabs>
-          <w:tab w:val="num" w:pos="5040"/>
-        </w:tabs>
-        <w:ind w:left="5040" w:hanging="360"/>
-      </w:pPr>
-      <w:rPr>
-        <w:rFonts w:ascii="Wingdings" w:hAnsi="Wingdings" w:hint="default"/>
-        <w:sz w:val="20"/>
-      </w:rPr>
-    </w:lvl>
-    <w:lvl w:ilvl="7" w:tentative="1">
-      <w:start w:val="1"/>
-      <w:numFmt w:val="bullet"/>
-      <w:lvlText w:val=""/>
-      <w:lvlJc w:val="left"/>
-      <w:pPr>
-        <w:tabs>
-          <w:tab w:val="num" w:pos="5760"/>
-        </w:tabs>
-        <w:ind w:left="5760" w:hanging="360"/>
-      </w:pPr>
-      <w:rPr>
-        <w:rFonts w:ascii="Wingdings" w:hAnsi="Wingdings" w:hint="default"/>
-        <w:sz w:val="20"/>
-      </w:rPr>
-    </w:lvl>
-    <w:lvl w:ilvl="8" w:tentative="1">
-      <w:start w:val="1"/>
-      <w:numFmt w:val="bullet"/>
-      <w:lvlText w:val=""/>
-      <w:lvlJc w:val="left"/>
-      <w:pPr>
-        <w:tabs>
-          <w:tab w:val="num" w:pos="6480"/>
-        </w:tabs>
-        <w:ind w:left="6480" w:hanging="360"/>
-      </w:pPr>
-      <w:rPr>
-        <w:rFonts w:ascii="Wingdings" w:hAnsi="Wingdings" w:hint="default"/>
-        <w:sz w:val="20"/>
-      </w:rPr>
-    </w:lvl>
-  </w:abstractNum>
-  <w:num w:numId="1">
-    <w:abstractNumId w:val="0"/>
-  </w:num>
-</w:numbering>
-</file>
-
-<file path=word/people.xml><?xml version="1.0" encoding="utf-8"?>
-<w15:people xmlns:wpc="http://schemas.microsoft.com/office/word/2010/wordprocessingCanvas" xmlns:cx="http://schemas.microsoft.com/office/drawing/2014/chartex" xmlns:cx1="http://schemas.microsoft.com/office/drawing/2015/9/8/chartex" xmlns:mc="http://schemas.openxmlformats.org/markup-compatibility/2006" xmlns:o="urn:schemas-microsoft-com:office:office" xmlns:r="http://schemas.openxmlformats.org/officeDocument/2006/relationships" xmlns:m="http://schemas.openxmlformats.org/officeDocument/2006/math" xmlns:v="urn:schemas-microsoft-com:vml" xmlns:wp14="http://schemas.microsoft.com/office/word/2010/wordprocessingDrawing" xmlns:wp="http://schemas.openxmlformats.org/drawingml/2006/wordprocessingDrawing" xmlns:w10="urn:schemas-microsoft-com:office:word" xmlns:w="http://schemas.openxmlformats.org/wordprocessingml/2006/main" xmlns:w14="http://schemas.microsoft.com/office/word/2010/wordml" xmlns:w15="http://schemas.microsoft.com/office/word/2012/wordml" xmlns:w16se="http://schemas.microsoft.com/office/word/2015/wordml/symex" xmlns:wpg="http://schemas.microsoft.com/office/word/2010/wordprocessingGroup" xmlns:wpi="http://schemas.microsoft.com/office/word/2010/wordprocessingInk" xmlns:wne="http://schemas.microsoft.com/office/word/2006/wordml" xmlns:wps="http://schemas.microsoft.com/office/word/2010/wordprocessingShape" mc:Ignorable="w14 w15 w16se wp14">
-  <w15:person w15:author="Guilherme Pessoa-Amorim">
-    <w15:presenceInfo w15:providerId="AD" w15:userId="S-1-5-21-944046252-2799899743-1142484129-6514"/>
-  </w15:person>
-</w15:people>
 </file>
 
 <file path=word/styles.xml><?xml version="1.0" encoding="utf-8"?>
@@ -743,10 +1000,31 @@
     <w:name w:val="Normal"/>
     <w:qFormat/>
   </w:style>
+  <w:style w:type="paragraph" w:styleId="Heading2">
+    <w:name w:val="heading 2"/>
+    <w:basedOn w:val="Normal"/>
+    <w:next w:val="Normal"/>
+    <w:link w:val="Heading2Char"/>
+    <w:uiPriority w:val="9"/>
+    <w:semiHidden/>
+    <w:unhideWhenUsed/>
+    <w:qFormat/>
+    <w:rsid w:val="00646B9B"/>
+    <w:pPr>
+      <w:keepNext/>
+      <w:keepLines/>
+      <w:spacing w:before="40" w:after="0"/>
+      <w:outlineLvl w:val="1"/>
+    </w:pPr>
+    <w:rPr>
+      <w:rFonts w:ascii="Mulish" w:eastAsiaTheme="majorEastAsia" w:hAnsi="Mulish" w:cstheme="majorBidi"/>
+      <w:sz w:val="26"/>
+      <w:szCs w:val="26"/>
+    </w:rPr>
+  </w:style>
   <w:style w:type="character" w:default="1" w:styleId="DefaultParagraphFont">
     <w:name w:val="Default Paragraph Font"/>
     <w:uiPriority w:val="1"/>
-    <w:semiHidden/>
     <w:unhideWhenUsed/>
   </w:style>
   <w:style w:type="table" w:default="1" w:styleId="TableNormal">
@@ -770,13 +1048,42 @@
     <w:semiHidden/>
     <w:unhideWhenUsed/>
   </w:style>
+  <w:style w:type="character" w:customStyle="1" w:styleId="Heading2Char">
+    <w:name w:val="Heading 2 Char"/>
+    <w:basedOn w:val="DefaultParagraphFont"/>
+    <w:link w:val="Heading2"/>
+    <w:uiPriority w:val="9"/>
+    <w:semiHidden/>
+    <w:rsid w:val="00646B9B"/>
+    <w:rPr>
+      <w:rFonts w:ascii="Mulish" w:eastAsiaTheme="majorEastAsia" w:hAnsi="Mulish" w:cstheme="majorBidi"/>
+      <w:sz w:val="26"/>
+      <w:szCs w:val="26"/>
+    </w:rPr>
+  </w:style>
+  <w:style w:type="paragraph" w:styleId="NormalWeb">
+    <w:name w:val="Normal (Web)"/>
+    <w:basedOn w:val="Normal"/>
+    <w:uiPriority w:val="99"/>
+    <w:unhideWhenUsed/>
+    <w:rsid w:val="00A11A30"/>
+    <w:pPr>
+      <w:spacing w:before="100" w:beforeAutospacing="1" w:after="100" w:afterAutospacing="1" w:line="240" w:lineRule="auto"/>
+    </w:pPr>
+    <w:rPr>
+      <w:rFonts w:ascii="Times New Roman" w:eastAsia="Times New Roman" w:hAnsi="Times New Roman" w:cs="Times New Roman"/>
+      <w:sz w:val="24"/>
+      <w:szCs w:val="24"/>
+      <w:lang w:eastAsia="en-GB"/>
+    </w:rPr>
+  </w:style>
   <w:style w:type="character" w:styleId="CommentReference">
     <w:name w:val="annotation reference"/>
     <w:basedOn w:val="DefaultParagraphFont"/>
     <w:uiPriority w:val="99"/>
     <w:semiHidden/>
     <w:unhideWhenUsed/>
-    <w:rsid w:val="009C3BEA"/>
+    <w:rsid w:val="00152102"/>
     <w:rPr>
       <w:sz w:val="16"/>
       <w:szCs w:val="16"/>
@@ -789,7 +1096,7 @@
     <w:uiPriority w:val="99"/>
     <w:semiHidden/>
     <w:unhideWhenUsed/>
-    <w:rsid w:val="009C3BEA"/>
+    <w:rsid w:val="00152102"/>
     <w:pPr>
       <w:spacing w:line="240" w:lineRule="auto"/>
     </w:pPr>
@@ -804,7 +1111,7 @@
     <w:link w:val="CommentText"/>
     <w:uiPriority w:val="99"/>
     <w:semiHidden/>
-    <w:rsid w:val="009C3BEA"/>
+    <w:rsid w:val="00152102"/>
     <w:rPr>
       <w:sz w:val="20"/>
       <w:szCs w:val="20"/>
@@ -818,7 +1125,7 @@
     <w:uiPriority w:val="99"/>
     <w:semiHidden/>
     <w:unhideWhenUsed/>
-    <w:rsid w:val="009C3BEA"/>
+    <w:rsid w:val="00152102"/>
     <w:rPr>
       <w:b/>
       <w:bCs/>
@@ -830,7 +1137,7 @@
     <w:link w:val="CommentSubject"/>
     <w:uiPriority w:val="99"/>
     <w:semiHidden/>
-    <w:rsid w:val="009C3BEA"/>
+    <w:rsid w:val="00152102"/>
     <w:rPr>
       <w:b/>
       <w:bCs/>
@@ -845,7 +1152,7 @@
     <w:uiPriority w:val="99"/>
     <w:semiHidden/>
     <w:unhideWhenUsed/>
-    <w:rsid w:val="009C3BEA"/>
+    <w:rsid w:val="00152102"/>
     <w:pPr>
       <w:spacing w:after="0" w:line="240" w:lineRule="auto"/>
     </w:pPr>
@@ -861,35 +1168,23 @@
     <w:link w:val="BalloonText"/>
     <w:uiPriority w:val="99"/>
     <w:semiHidden/>
-    <w:rsid w:val="009C3BEA"/>
+    <w:rsid w:val="00152102"/>
     <w:rPr>
       <w:rFonts w:ascii="Segoe UI" w:hAnsi="Segoe UI" w:cs="Segoe UI"/>
       <w:sz w:val="18"/>
       <w:szCs w:val="18"/>
     </w:rPr>
   </w:style>
-  <w:style w:type="character" w:styleId="Strong">
-    <w:name w:val="Strong"/>
-    <w:basedOn w:val="DefaultParagraphFont"/>
-    <w:uiPriority w:val="22"/>
-    <w:qFormat/>
-    <w:rsid w:val="009C3BEA"/>
-    <w:rPr>
-      <w:b/>
-      <w:bCs/>
-    </w:rPr>
-  </w:style>
-  <w:style w:type="character" w:styleId="Hyperlink">
-    <w:name w:val="Hyperlink"/>
-    <w:basedOn w:val="DefaultParagraphFont"/>
-    <w:uiPriority w:val="99"/>
-    <w:semiHidden/>
+  <w:style w:type="paragraph" w:styleId="Bibliography">
+    <w:name w:val="Bibliography"/>
+    <w:basedOn w:val="Normal"/>
+    <w:next w:val="Normal"/>
+    <w:uiPriority w:val="37"/>
     <w:unhideWhenUsed/>
-    <w:rsid w:val="009C3BEA"/>
-    <w:rPr>
-      <w:color w:val="0000FF"/>
-      <w:u w:val="single"/>
-    </w:rPr>
+    <w:rsid w:val="00743199"/>
+    <w:pPr>
+      <w:spacing w:after="240" w:line="240" w:lineRule="auto"/>
+    </w:pPr>
   </w:style>
 </w:styles>
 </file>

</xml_diff>